<commit_message>
Added few more lines
</commit_message>
<xml_diff>
--- a/ComputerDB.docx
+++ b/ComputerDB.docx
@@ -46,7 +46,7 @@
       <w:tr>
         <w:tc>
           <w:tcPr>
-            <w:tcW w:w="714" w:type="dxa"/>
+            <w:tcW w:w="710" w:type="dxa"/>
           </w:tcPr>
           <w:p>
             <w:pPr>
@@ -83,7 +83,7 @@
         </w:tc>
         <w:tc>
           <w:tcPr>
-            <w:tcW w:w="1559" w:type="dxa"/>
+            <w:tcW w:w="1546" w:type="dxa"/>
           </w:tcPr>
           <w:p>
             <w:pPr>
@@ -101,7 +101,7 @@
         </w:tc>
         <w:tc>
           <w:tcPr>
-            <w:tcW w:w="1346" w:type="dxa"/>
+            <w:tcW w:w="1340" w:type="dxa"/>
           </w:tcPr>
           <w:p>
             <w:pPr>
@@ -119,7 +119,7 @@
         </w:tc>
         <w:tc>
           <w:tcPr>
-            <w:tcW w:w="3445" w:type="dxa"/>
+            <w:tcW w:w="3441" w:type="dxa"/>
           </w:tcPr>
           <w:p>
             <w:pPr>
@@ -137,7 +137,7 @@
         </w:tc>
         <w:tc>
           <w:tcPr>
-            <w:tcW w:w="3279" w:type="dxa"/>
+            <w:tcW w:w="3306" w:type="dxa"/>
           </w:tcPr>
           <w:p>
             <w:pPr>
@@ -157,7 +157,7 @@
       <w:tr>
         <w:tc>
           <w:tcPr>
-            <w:tcW w:w="714" w:type="dxa"/>
+            <w:tcW w:w="710" w:type="dxa"/>
           </w:tcPr>
           <w:p>
             <w:pPr>
@@ -169,7 +169,7 @@
         </w:tc>
         <w:tc>
           <w:tcPr>
-            <w:tcW w:w="1559" w:type="dxa"/>
+            <w:tcW w:w="1546" w:type="dxa"/>
           </w:tcPr>
           <w:p>
             <w:pPr>
@@ -181,7 +181,7 @@
         </w:tc>
         <w:tc>
           <w:tcPr>
-            <w:tcW w:w="1346" w:type="dxa"/>
+            <w:tcW w:w="1340" w:type="dxa"/>
           </w:tcPr>
           <w:p>
             <w:pPr>
@@ -193,7 +193,7 @@
         </w:tc>
         <w:tc>
           <w:tcPr>
-            <w:tcW w:w="3445" w:type="dxa"/>
+            <w:tcW w:w="3441" w:type="dxa"/>
           </w:tcPr>
           <w:p>
             <w:pPr>
@@ -205,7 +205,7 @@
         </w:tc>
         <w:tc>
           <w:tcPr>
-            <w:tcW w:w="3279" w:type="dxa"/>
+            <w:tcW w:w="3306" w:type="dxa"/>
           </w:tcPr>
           <w:p>
             <w:pPr>
@@ -219,7 +219,7 @@
       <w:tr>
         <w:tc>
           <w:tcPr>
-            <w:tcW w:w="714" w:type="dxa"/>
+            <w:tcW w:w="710" w:type="dxa"/>
           </w:tcPr>
           <w:p>
             <w:r>
@@ -229,7 +229,7 @@
         </w:tc>
         <w:tc>
           <w:tcPr>
-            <w:tcW w:w="1559" w:type="dxa"/>
+            <w:tcW w:w="1546" w:type="dxa"/>
           </w:tcPr>
           <w:p>
             <w:r>
@@ -242,13 +242,13 @@
         </w:tc>
         <w:tc>
           <w:tcPr>
-            <w:tcW w:w="1346" w:type="dxa"/>
+            <w:tcW w:w="1340" w:type="dxa"/>
           </w:tcPr>
           <w:p/>
         </w:tc>
         <w:tc>
           <w:tcPr>
-            <w:tcW w:w="3445" w:type="dxa"/>
+            <w:tcW w:w="3441" w:type="dxa"/>
           </w:tcPr>
           <w:p>
             <w:r>
@@ -304,7 +304,7 @@
         </w:tc>
         <w:tc>
           <w:tcPr>
-            <w:tcW w:w="3279" w:type="dxa"/>
+            <w:tcW w:w="3306" w:type="dxa"/>
           </w:tcPr>
           <w:p>
             <w:pPr>
@@ -381,7 +381,7 @@
       <w:tr>
         <w:tc>
           <w:tcPr>
-            <w:tcW w:w="714" w:type="dxa"/>
+            <w:tcW w:w="710" w:type="dxa"/>
           </w:tcPr>
           <w:p>
             <w:r>
@@ -391,7 +391,7 @@
         </w:tc>
         <w:tc>
           <w:tcPr>
-            <w:tcW w:w="1559" w:type="dxa"/>
+            <w:tcW w:w="1546" w:type="dxa"/>
           </w:tcPr>
           <w:p>
             <w:r>
@@ -404,7 +404,7 @@
         </w:tc>
         <w:tc>
           <w:tcPr>
-            <w:tcW w:w="1346" w:type="dxa"/>
+            <w:tcW w:w="1340" w:type="dxa"/>
           </w:tcPr>
           <w:p>
             <w:r>
@@ -414,7 +414,7 @@
         </w:tc>
         <w:tc>
           <w:tcPr>
-            <w:tcW w:w="3445" w:type="dxa"/>
+            <w:tcW w:w="3441" w:type="dxa"/>
           </w:tcPr>
           <w:p>
             <w:r>
@@ -470,7 +470,7 @@
         </w:tc>
         <w:tc>
           <w:tcPr>
-            <w:tcW w:w="3279" w:type="dxa"/>
+            <w:tcW w:w="3306" w:type="dxa"/>
           </w:tcPr>
           <w:p>
             <w:pPr>
@@ -532,7 +532,7 @@
       <w:tr>
         <w:tc>
           <w:tcPr>
-            <w:tcW w:w="714" w:type="dxa"/>
+            <w:tcW w:w="710" w:type="dxa"/>
           </w:tcPr>
           <w:p>
             <w:r>
@@ -542,7 +542,7 @@
         </w:tc>
         <w:tc>
           <w:tcPr>
-            <w:tcW w:w="1559" w:type="dxa"/>
+            <w:tcW w:w="1546" w:type="dxa"/>
           </w:tcPr>
           <w:p>
             <w:r>
@@ -552,13 +552,13 @@
         </w:tc>
         <w:tc>
           <w:tcPr>
-            <w:tcW w:w="1346" w:type="dxa"/>
+            <w:tcW w:w="1340" w:type="dxa"/>
           </w:tcPr>
           <w:p/>
         </w:tc>
         <w:tc>
           <w:tcPr>
-            <w:tcW w:w="3445" w:type="dxa"/>
+            <w:tcW w:w="3441" w:type="dxa"/>
           </w:tcPr>
           <w:p>
             <w:r>
@@ -599,7 +599,7 @@
         </w:tc>
         <w:tc>
           <w:tcPr>
-            <w:tcW w:w="3279" w:type="dxa"/>
+            <w:tcW w:w="3306" w:type="dxa"/>
           </w:tcPr>
           <w:p>
             <w:r>
@@ -617,7 +617,7 @@
       <w:tr>
         <w:tc>
           <w:tcPr>
-            <w:tcW w:w="714" w:type="dxa"/>
+            <w:tcW w:w="710" w:type="dxa"/>
           </w:tcPr>
           <w:p>
             <w:r>
@@ -627,7 +627,7 @@
         </w:tc>
         <w:tc>
           <w:tcPr>
-            <w:tcW w:w="1559" w:type="dxa"/>
+            <w:tcW w:w="1546" w:type="dxa"/>
           </w:tcPr>
           <w:p>
             <w:r>
@@ -637,13 +637,13 @@
         </w:tc>
         <w:tc>
           <w:tcPr>
-            <w:tcW w:w="1346" w:type="dxa"/>
+            <w:tcW w:w="1340" w:type="dxa"/>
           </w:tcPr>
           <w:p/>
         </w:tc>
         <w:tc>
           <w:tcPr>
-            <w:tcW w:w="3445" w:type="dxa"/>
+            <w:tcW w:w="3441" w:type="dxa"/>
           </w:tcPr>
           <w:p>
             <w:r>
@@ -684,7 +684,7 @@
         </w:tc>
         <w:tc>
           <w:tcPr>
-            <w:tcW w:w="3279" w:type="dxa"/>
+            <w:tcW w:w="3306" w:type="dxa"/>
           </w:tcPr>
           <w:p>
             <w:r>
@@ -711,7 +711,7 @@
       <w:tr>
         <w:tc>
           <w:tcPr>
-            <w:tcW w:w="714" w:type="dxa"/>
+            <w:tcW w:w="710" w:type="dxa"/>
           </w:tcPr>
           <w:p>
             <w:r>
@@ -722,7 +722,7 @@
         </w:tc>
         <w:tc>
           <w:tcPr>
-            <w:tcW w:w="1559" w:type="dxa"/>
+            <w:tcW w:w="1546" w:type="dxa"/>
           </w:tcPr>
           <w:p>
             <w:r>
@@ -737,23 +737,17 @@
             <w:r>
               <w:t xml:space="preserve"> </w:t>
             </w:r>
-            <w:r>
-              <w:rPr>
-                <w:color w:val="FF0000"/>
-              </w:rPr>
-              <w:t>(Edge Case)</w:t>
-            </w:r>
-          </w:p>
-        </w:tc>
-        <w:tc>
-          <w:tcPr>
-            <w:tcW w:w="1346" w:type="dxa"/>
+          </w:p>
+        </w:tc>
+        <w:tc>
+          <w:tcPr>
+            <w:tcW w:w="1340" w:type="dxa"/>
           </w:tcPr>
           <w:p/>
         </w:tc>
         <w:tc>
           <w:tcPr>
-            <w:tcW w:w="3445" w:type="dxa"/>
+            <w:tcW w:w="3441" w:type="dxa"/>
           </w:tcPr>
           <w:p>
             <w:r>
@@ -780,8 +774,6 @@
             <w:r>
               <w:t>4. leave the discontinued date field as empty</w:t>
             </w:r>
-            <w:bookmarkStart w:id="0" w:name="_GoBack"/>
-            <w:bookmarkEnd w:id="0"/>
           </w:p>
           <w:p>
             <w:r>
@@ -796,7 +788,7 @@
         </w:tc>
         <w:tc>
           <w:tcPr>
-            <w:tcW w:w="3279" w:type="dxa"/>
+            <w:tcW w:w="3306" w:type="dxa"/>
           </w:tcPr>
           <w:p>
             <w:r>
@@ -834,6 +826,132 @@
                 <w:rFonts w:cstheme="minorHAnsi"/>
               </w:rPr>
             </w:pPr>
+            <w:r>
+              <w:rPr>
+                <w:rFonts w:cstheme="minorHAnsi"/>
+                <w:color w:val="222222"/>
+                <w:shd w:val="clear" w:color="auto" w:fill="FFFFFF"/>
+              </w:rPr>
+              <w:t>has been created</w:t>
+            </w:r>
+            <w:r>
+              <w:rPr>
+                <w:rFonts w:cstheme="minorHAnsi"/>
+              </w:rPr>
+              <w:t>”</w:t>
+            </w:r>
+          </w:p>
+          <w:p>
+            <w:r>
+              <w:t>2. The number of computer existing in db increases by 1</w:t>
+            </w:r>
+          </w:p>
+        </w:tc>
+      </w:tr>
+      <w:tr>
+        <w:tc>
+          <w:tcPr>
+            <w:tcW w:w="710" w:type="dxa"/>
+          </w:tcPr>
+          <w:p>
+            <w:r>
+              <w:t>6</w:t>
+            </w:r>
+          </w:p>
+        </w:tc>
+        <w:tc>
+          <w:tcPr>
+            <w:tcW w:w="1546" w:type="dxa"/>
+          </w:tcPr>
+          <w:p>
+            <w:r>
+              <w:t>Create a new computer with</w:t>
+            </w:r>
+            <w:r>
+              <w:t xml:space="preserve"> single letter</w:t>
+            </w:r>
+            <w:r>
+              <w:t xml:space="preserve"> name </w:t>
+            </w:r>
+          </w:p>
+        </w:tc>
+        <w:tc>
+          <w:tcPr>
+            <w:tcW w:w="1340" w:type="dxa"/>
+          </w:tcPr>
+          <w:p/>
+        </w:tc>
+        <w:tc>
+          <w:tcPr>
+            <w:tcW w:w="3441" w:type="dxa"/>
+          </w:tcPr>
+          <w:p>
+            <w:r>
+              <w:t>1.Click on “Add new computer”</w:t>
+            </w:r>
+          </w:p>
+          <w:p>
+            <w:r>
+              <w:t>2.Give the Computer Name field as ‘B’</w:t>
+            </w:r>
+          </w:p>
+          <w:p>
+            <w:r>
+              <w:t>3.leave the Introduced date field as empty</w:t>
+            </w:r>
+          </w:p>
+          <w:p>
+            <w:r>
+              <w:t>4. leave the discontinued date field as empty</w:t>
+            </w:r>
+          </w:p>
+          <w:p>
+            <w:r>
+              <w:t>5. Pick a company from dropdown</w:t>
+            </w:r>
+          </w:p>
+          <w:p>
+            <w:r>
+              <w:t>6. Click on ‘Create this computer’</w:t>
+            </w:r>
+          </w:p>
+        </w:tc>
+        <w:tc>
+          <w:tcPr>
+            <w:tcW w:w="3306" w:type="dxa"/>
+          </w:tcPr>
+          <w:p>
+            <w:r>
+              <w:t>1. An alert message says</w:t>
+            </w:r>
+            <w:r>
+              <w:rPr>
+                <w:rFonts w:cstheme="minorHAnsi"/>
+              </w:rPr>
+              <w:t xml:space="preserve">” Done! </w:t>
+            </w:r>
+            <w:r>
+              <w:rPr>
+                <w:rFonts w:cstheme="minorHAnsi"/>
+                <w:color w:val="222222"/>
+                <w:shd w:val="clear" w:color="auto" w:fill="FFFFFF"/>
+              </w:rPr>
+              <w:t xml:space="preserve"> Computer</w:t>
+            </w:r>
+            <w:r>
+              <w:rPr>
+                <w:rFonts w:cstheme="minorHAnsi"/>
+                <w:color w:val="222222"/>
+                <w:shd w:val="clear" w:color="auto" w:fill="FFFFFF"/>
+              </w:rPr>
+              <w:t xml:space="preserve"> </w:t>
+            </w:r>
+            <w:r>
+              <w:t>‘B’</w:t>
+            </w:r>
+            <w:r>
+              <w:t xml:space="preserve"> </w:t>
+            </w:r>
             <w:r>
               <w:rPr>
                 <w:rFonts w:cstheme="minorHAnsi"/>
@@ -1223,10 +1341,7 @@
           </w:tcPr>
           <w:p>
             <w:r>
-              <w:t>Read a computer</w:t>
-            </w:r>
-            <w:r>
-              <w:t>, where search result gives more than one item</w:t>
+              <w:t>Read a computer, where search result gives more than one item</w:t>
             </w:r>
           </w:p>
         </w:tc>
@@ -1236,13 +1351,7 @@
           </w:tcPr>
           <w:p>
             <w:r>
-              <w:t>The computers</w:t>
-            </w:r>
-            <w:r>
-              <w:t xml:space="preserve"> s</w:t>
-            </w:r>
-            <w:r>
-              <w:t>hould exist in db</w:t>
+              <w:t>The computers should exist in db</w:t>
             </w:r>
           </w:p>
         </w:tc>
@@ -1252,10 +1361,7 @@
           </w:tcPr>
           <w:p>
             <w:r>
-              <w:t xml:space="preserve">1. Search for any computer name </w:t>
-            </w:r>
-            <w:r>
-              <w:t>say ABC</w:t>
+              <w:t>1. Search for any computer name say ABC</w:t>
             </w:r>
           </w:p>
           <w:p>
@@ -1275,6 +1381,7 @@
           </w:p>
           <w:p>
             <w:r>
+              <w:lastRenderedPageBreak/>
               <w:t>One by one each computer data can be read</w:t>
             </w:r>
           </w:p>
@@ -1287,6 +1394,7 @@
           </w:tcPr>
           <w:p>
             <w:r>
+              <w:lastRenderedPageBreak/>
               <w:t>3</w:t>
             </w:r>
           </w:p>
@@ -1886,6 +1994,7 @@
           </w:p>
           <w:p>
             <w:r>
+              <w:lastRenderedPageBreak/>
               <w:t>6. Click on ‘Save this computer’</w:t>
             </w:r>
           </w:p>
@@ -1896,7 +2005,12 @@
           </w:tcPr>
           <w:p>
             <w:r>
-              <w:t>1.Computer will not get updated. 2.The field Introduced date and Discontinued date will highlight in color red (indicating a user that it needs to be amended)</w:t>
+              <w:lastRenderedPageBreak/>
+              <w:t xml:space="preserve">1.Computer will not get updated. 2.The field Introduced date and Discontinued </w:t>
+            </w:r>
+            <w:r>
+              <w:lastRenderedPageBreak/>
+              <w:t>date will highlight in color red (indicating a user that it needs to be amended)</w:t>
             </w:r>
           </w:p>
         </w:tc>
@@ -1908,6 +2022,7 @@
           </w:tcPr>
           <w:p>
             <w:r>
+              <w:lastRenderedPageBreak/>
               <w:t>3</w:t>
             </w:r>
           </w:p>
@@ -1949,7 +2064,6 @@
           </w:p>
           <w:p>
             <w:r>
-              <w:lastRenderedPageBreak/>
               <w:t>3.Fill in Introduced date in yyyy-mm-dd format</w:t>
             </w:r>
           </w:p>
@@ -1975,12 +2089,7 @@
           </w:tcPr>
           <w:p>
             <w:r>
-              <w:lastRenderedPageBreak/>
-              <w:t xml:space="preserve">New computer will not get updated. The field Computer Name </w:t>
-            </w:r>
-            <w:r>
-              <w:lastRenderedPageBreak/>
-              <w:t xml:space="preserve">will highlight in color red </w:t>
+              <w:t xml:space="preserve">New computer will not get updated. The field Computer Name will highlight in color red </w:t>
             </w:r>
           </w:p>
         </w:tc>
@@ -2312,6 +2421,7 @@
           <w:sz w:val="32"/>
           <w:szCs w:val="32"/>
         </w:rPr>
+        <w:lastRenderedPageBreak/>
         <w:t>Automated Regression Testing</w:t>
       </w:r>
       <w:r>
@@ -2404,7 +2514,6 @@
         </w:numPr>
       </w:pPr>
       <w:r>
-        <w:lastRenderedPageBreak/>
         <w:t>I have picked the basic test cases and negative test cases from each of the component of CRUD.</w:t>
       </w:r>
     </w:p>
@@ -2441,7 +2550,19 @@
         </w:numPr>
       </w:pPr>
       <w:r>
-        <w:t>I have excluded the edge testcase from automated list,</w:t>
+        <w:t>I have excluded the testcase</w:t>
+      </w:r>
+      <w:r>
+        <w:t>s with big and single letter name</w:t>
+      </w:r>
+      <w:r>
+        <w:t xml:space="preserve"> from automated list</w:t>
+      </w:r>
+      <w:r>
+        <w:t>(due to limited time given)</w:t>
+      </w:r>
+      <w:r>
+        <w:t>,</w:t>
       </w:r>
       <w:r>
         <w:t xml:space="preserve"> </w:t>
@@ -2450,7 +2571,15 @@
         <w:t xml:space="preserve">but it could be added </w:t>
       </w:r>
       <w:r>
-        <w:t>by using an example in cucumber feature file(data driven)</w:t>
+        <w:t>by using an example in cucumber feature file</w:t>
+      </w:r>
+      <w:r>
+        <w:t xml:space="preserve"> like for browsers</w:t>
+      </w:r>
+      <w:bookmarkStart w:id="0" w:name="_GoBack"/>
+      <w:bookmarkEnd w:id="0"/>
+      <w:r>
+        <w:t>(data driven)</w:t>
       </w:r>
     </w:p>
     <w:p>

</xml_diff>